<commit_message>
modified document and bugs
</commit_message>
<xml_diff>
--- a/doc/电站管理信息系统开发需求.docx
+++ b/doc/电站管理信息系统开发需求.docx
@@ -5405,280 +5405,382 @@
         </w:rPr>
         <w:t>}。</w:t>
       </w:r>
+    </w:p>
+    <w:p>
+      <w:pPr>
+        <w:pStyle w:val="6"/>
+        <w:ind w:left="720" w:firstLine="0" w:firstLineChars="0"/>
+        <w:jc w:val="left"/>
+        <w:rPr>
+          <w:rFonts w:hint="eastAsia"/>
+          <w:color w:val="000000" w:themeColor="text1"/>
+          <w:sz w:val="30"/>
+          <w:szCs w:val="30"/>
+          <w:lang w:val="en-US" w:eastAsia="zh-CN"/>
+          <w14:textFill>
+            <w14:solidFill>
+              <w14:schemeClr w14:val="tx1"/>
+            </w14:solidFill>
+          </w14:textFill>
+        </w:rPr>
+      </w:pPr>
+      <w:r>
+        <w:rPr>
+          <w:rFonts w:hint="eastAsia"/>
+          <w:color w:val="000000" w:themeColor="text1"/>
+          <w:sz w:val="30"/>
+          <w:szCs w:val="30"/>
+          <w:lang w:val="en-US" w:eastAsia="zh-CN"/>
+          <w14:textFill>
+            <w14:solidFill>
+              <w14:schemeClr w14:val="tx1"/>
+            </w14:solidFill>
+          </w14:textFill>
+        </w:rPr>
+        <w:t>W15：/sys/customer/openAccount，方法：post，传入参数：projId，根据projId查询出用户的mobile，使用mobile作为username和password创建用户登录账户</w:t>
+      </w:r>
+    </w:p>
+    <w:p>
+      <w:pPr>
+        <w:pStyle w:val="6"/>
+        <w:ind w:left="720" w:firstLine="0" w:firstLineChars="0"/>
+        <w:jc w:val="left"/>
+        <w:rPr>
+          <w:rFonts w:hint="eastAsia"/>
+          <w:color w:val="000000" w:themeColor="text1"/>
+          <w:sz w:val="30"/>
+          <w:szCs w:val="30"/>
+          <w:lang w:val="en-US" w:eastAsia="zh-CN"/>
+          <w14:textFill>
+            <w14:solidFill>
+              <w14:schemeClr w14:val="tx1"/>
+            </w14:solidFill>
+          </w14:textFill>
+        </w:rPr>
+      </w:pPr>
+      <w:r>
+        <w:rPr>
+          <w:rFonts w:hint="eastAsia"/>
+          <w:color w:val="000000" w:themeColor="text1"/>
+          <w:sz w:val="30"/>
+          <w:szCs w:val="30"/>
+          <w:lang w:val="en-US" w:eastAsia="zh-CN"/>
+          <w14:textFill>
+            <w14:solidFill>
+              <w14:schemeClr w14:val="tx1"/>
+            </w14:solidFill>
+          </w14:textFill>
+        </w:rPr>
+        <w:t>W16：/sys/customer/updateUsersPasswordByProjectId，方法：post，传入参数：projId和password。</w:t>
+      </w:r>
+    </w:p>
+    <w:p>
+      <w:pPr>
+        <w:pStyle w:val="6"/>
+        <w:ind w:left="720" w:firstLine="0" w:firstLineChars="0"/>
+        <w:jc w:val="left"/>
+        <w:rPr>
+          <w:rFonts w:hint="eastAsia"/>
+          <w:color w:val="000000" w:themeColor="text1"/>
+          <w:sz w:val="30"/>
+          <w:szCs w:val="30"/>
+          <w:lang w:val="en-US" w:eastAsia="zh-CN"/>
+          <w14:textFill>
+            <w14:solidFill>
+              <w14:schemeClr w14:val="tx1"/>
+            </w14:solidFill>
+          </w14:textFill>
+        </w:rPr>
+      </w:pPr>
+      <w:r>
+        <w:rPr>
+          <w:rFonts w:hint="eastAsia"/>
+          <w:color w:val="000000" w:themeColor="text1"/>
+          <w:sz w:val="30"/>
+          <w:szCs w:val="30"/>
+          <w:lang w:val="en-US" w:eastAsia="zh-CN"/>
+          <w14:textFill>
+            <w14:solidFill>
+              <w14:schemeClr w14:val="tx1"/>
+            </w14:solidFill>
+          </w14:textFill>
+        </w:rPr>
+        <w:t>W17：/sys/customer/disabledUsersAccount，方法：post，传入参数：</w:t>
+      </w:r>
+    </w:p>
+    <w:p>
+      <w:pPr>
+        <w:pStyle w:val="6"/>
+        <w:ind w:left="720" w:firstLine="0" w:firstLineChars="0"/>
+        <w:jc w:val="left"/>
+        <w:rPr>
+          <w:rFonts w:hint="eastAsia"/>
+          <w:color w:val="000000" w:themeColor="text1"/>
+          <w:sz w:val="30"/>
+          <w:szCs w:val="30"/>
+          <w:lang w:val="en-US" w:eastAsia="zh-CN"/>
+          <w14:textFill>
+            <w14:solidFill>
+              <w14:schemeClr w14:val="tx1"/>
+            </w14:solidFill>
+          </w14:textFill>
+        </w:rPr>
+      </w:pPr>
+      <w:r>
+        <w:rPr>
+          <w:rFonts w:hint="eastAsia"/>
+          <w:color w:val="000000" w:themeColor="text1"/>
+          <w:sz w:val="30"/>
+          <w:szCs w:val="30"/>
+          <w:lang w:val="en-US" w:eastAsia="zh-CN"/>
+          <w14:textFill>
+            <w14:solidFill>
+              <w14:schemeClr w14:val="tx1"/>
+            </w14:solidFill>
+          </w14:textFill>
+        </w:rPr>
+        <w:t>projId。冻结用户账户</w:t>
+      </w:r>
+    </w:p>
+    <w:p>
+      <w:pPr>
+        <w:pStyle w:val="6"/>
+        <w:ind w:left="720" w:firstLine="0" w:firstLineChars="0"/>
+        <w:jc w:val="left"/>
+        <w:rPr>
+          <w:rFonts w:hint="eastAsia"/>
+          <w:color w:val="000000" w:themeColor="text1"/>
+          <w:sz w:val="30"/>
+          <w:szCs w:val="30"/>
+          <w:lang w:val="en-US" w:eastAsia="zh-CN"/>
+          <w14:textFill>
+            <w14:solidFill>
+              <w14:schemeClr w14:val="tx1"/>
+            </w14:solidFill>
+          </w14:textFill>
+        </w:rPr>
+      </w:pPr>
+      <w:r>
+        <w:rPr>
+          <w:rFonts w:hint="eastAsia"/>
+          <w:color w:val="000000" w:themeColor="text1"/>
+          <w:sz w:val="30"/>
+          <w:szCs w:val="30"/>
+          <w:lang w:val="en-US" w:eastAsia="zh-CN"/>
+          <w14:textFill>
+            <w14:solidFill>
+              <w14:schemeClr w14:val="tx1"/>
+            </w14:solidFill>
+          </w14:textFill>
+        </w:rPr>
+        <w:t>W18：/sys/customer/updateUsersEmail，方法：post，传入参数：</w:t>
+      </w:r>
+    </w:p>
+    <w:p>
+      <w:pPr>
+        <w:pStyle w:val="6"/>
+        <w:ind w:left="720" w:firstLine="0" w:firstLineChars="0"/>
+        <w:jc w:val="left"/>
+        <w:rPr>
+          <w:rFonts w:hint="eastAsia"/>
+          <w:color w:val="000000" w:themeColor="text1"/>
+          <w:sz w:val="30"/>
+          <w:szCs w:val="30"/>
+          <w:lang w:val="en-US" w:eastAsia="zh-CN"/>
+          <w14:textFill>
+            <w14:solidFill>
+              <w14:schemeClr w14:val="tx1"/>
+            </w14:solidFill>
+          </w14:textFill>
+        </w:rPr>
+      </w:pPr>
+      <w:r>
+        <w:rPr>
+          <w:rFonts w:hint="eastAsia"/>
+          <w:color w:val="000000" w:themeColor="text1"/>
+          <w:sz w:val="30"/>
+          <w:szCs w:val="30"/>
+          <w:lang w:val="en-US" w:eastAsia="zh-CN"/>
+          <w14:textFill>
+            <w14:solidFill>
+              <w14:schemeClr w14:val="tx1"/>
+            </w14:solidFill>
+          </w14:textFill>
+        </w:rPr>
+        <w:t>projId和email，修改用户的email地址，同步更新项目中保存的用户email信息。</w:t>
+      </w:r>
+    </w:p>
+    <w:p>
+      <w:pPr>
+        <w:pStyle w:val="6"/>
+        <w:ind w:left="720" w:firstLine="0" w:firstLineChars="0"/>
+        <w:jc w:val="left"/>
+        <w:rPr>
+          <w:rFonts w:hint="eastAsia"/>
+          <w:color w:val="000000" w:themeColor="text1"/>
+          <w:sz w:val="30"/>
+          <w:szCs w:val="30"/>
+          <w:lang w:val="en-US" w:eastAsia="zh-CN"/>
+          <w14:textFill>
+            <w14:solidFill>
+              <w14:schemeClr w14:val="tx1"/>
+            </w14:solidFill>
+          </w14:textFill>
+        </w:rPr>
+      </w:pPr>
+      <w:r>
+        <w:rPr>
+          <w:rFonts w:hint="eastAsia"/>
+          <w:color w:val="000000" w:themeColor="text1"/>
+          <w:sz w:val="30"/>
+          <w:szCs w:val="30"/>
+          <w:lang w:val="en-US" w:eastAsia="zh-CN"/>
+          <w14:textFill>
+            <w14:solidFill>
+              <w14:schemeClr w14:val="tx1"/>
+            </w14:solidFill>
+          </w14:textFill>
+        </w:rPr>
+        <w:t>W19: /project/getCustomerDevices，方法：get，返回参数：</w:t>
+      </w:r>
+    </w:p>
+    <w:p>
+      <w:pPr>
+        <w:pStyle w:val="6"/>
+        <w:ind w:left="720" w:firstLine="0" w:firstLineChars="0"/>
+        <w:jc w:val="left"/>
+        <w:rPr>
+          <w:rFonts w:hint="eastAsia"/>
+          <w:color w:val="000000" w:themeColor="text1"/>
+          <w:sz w:val="30"/>
+          <w:szCs w:val="30"/>
+          <w:lang w:val="en-US" w:eastAsia="zh-CN"/>
+          <w14:textFill>
+            <w14:solidFill>
+              <w14:schemeClr w14:val="tx1"/>
+            </w14:solidFill>
+          </w14:textFill>
+        </w:rPr>
+      </w:pPr>
+      <w:r>
+        <w:rPr>
+          <w:rFonts w:hint="eastAsia"/>
+          <w:color w:val="000000" w:themeColor="text1"/>
+          <w:sz w:val="30"/>
+          <w:szCs w:val="30"/>
+          <w:lang w:val="en-US" w:eastAsia="zh-CN"/>
+          <w14:textFill>
+            <w14:solidFill>
+              <w14:schemeClr w14:val="tx1"/>
+            </w14:solidFill>
+          </w14:textFill>
+        </w:rPr>
+        <w:t>{dataloggerSn,dataloggerAlias,inverterSn,inverterType,status,lastUpdated}</w:t>
+      </w:r>
+    </w:p>
+    <w:p>
+      <w:pPr>
+        <w:pStyle w:val="6"/>
+        <w:ind w:left="720" w:firstLine="0" w:firstLineChars="0"/>
+        <w:jc w:val="left"/>
+        <w:rPr>
+          <w:rFonts w:hint="eastAsia"/>
+          <w:color w:val="000000" w:themeColor="text1"/>
+          <w:sz w:val="30"/>
+          <w:szCs w:val="30"/>
+          <w:lang w:val="en-US" w:eastAsia="zh-CN"/>
+          <w14:textFill>
+            <w14:solidFill>
+              <w14:schemeClr w14:val="tx1"/>
+            </w14:solidFill>
+          </w14:textFill>
+        </w:rPr>
+      </w:pPr>
+      <w:r>
+        <w:rPr>
+          <w:rFonts w:hint="eastAsia"/>
+          <w:color w:val="000000" w:themeColor="text1"/>
+          <w:sz w:val="30"/>
+          <w:szCs w:val="30"/>
+          <w:lang w:val="en-US" w:eastAsia="zh-CN"/>
+          <w14:textFill>
+            <w14:solidFill>
+              <w14:schemeClr w14:val="tx1"/>
+            </w14:solidFill>
+          </w14:textFill>
+        </w:rPr>
+        <w:t>W20：/sys/saveInverterAlert，方法：post，传入参数：{id,inverterSn,info,code,ss,end}，新增时不需要传id。</w:t>
+      </w:r>
+    </w:p>
+    <w:p>
+      <w:pPr>
+        <w:pStyle w:val="6"/>
+        <w:ind w:left="720" w:firstLine="0" w:firstLineChars="0"/>
+        <w:jc w:val="left"/>
+        <w:rPr>
+          <w:rFonts w:hint="eastAsia"/>
+          <w:color w:val="000000" w:themeColor="text1"/>
+          <w:sz w:val="30"/>
+          <w:szCs w:val="30"/>
+          <w:lang w:val="en-US" w:eastAsia="zh-CN"/>
+          <w14:textFill>
+            <w14:solidFill>
+              <w14:schemeClr w14:val="tx1"/>
+            </w14:solidFill>
+          </w14:textFill>
+        </w:rPr>
+      </w:pPr>
+      <w:r>
+        <w:rPr>
+          <w:rFonts w:hint="eastAsia"/>
+          <w:color w:val="000000" w:themeColor="text1"/>
+          <w:sz w:val="30"/>
+          <w:szCs w:val="30"/>
+          <w:lang w:val="en-US" w:eastAsia="zh-CN"/>
+          <w14:textFill>
+            <w14:solidFill>
+              <w14:schemeClr w14:val="tx1"/>
+            </w14:solidFill>
+          </w14:textFill>
+        </w:rPr>
+        <w:t>W21：/sys/getInverterById，方法：get，传入参数：inverId，返回参数：{id,inverterSn,info,code,ss,end,status}。</w:t>
+      </w:r>
+    </w:p>
+    <w:p>
+      <w:pPr>
+        <w:pStyle w:val="6"/>
+        <w:ind w:left="720" w:firstLine="0" w:firstLineChars="0"/>
+        <w:jc w:val="left"/>
+        <w:rPr>
+          <w:rFonts w:hint="eastAsia"/>
+          <w:color w:val="000000" w:themeColor="text1"/>
+          <w:sz w:val="30"/>
+          <w:szCs w:val="30"/>
+          <w:lang w:val="en-US" w:eastAsia="zh-CN"/>
+          <w14:textFill>
+            <w14:solidFill>
+              <w14:schemeClr w14:val="tx1"/>
+            </w14:solidFill>
+          </w14:textFill>
+        </w:rPr>
+      </w:pPr>
+      <w:r>
+        <w:rPr>
+          <w:rFonts w:hint="eastAsia"/>
+          <w:color w:val="000000" w:themeColor="text1"/>
+          <w:sz w:val="30"/>
+          <w:szCs w:val="30"/>
+          <w:lang w:val="en-US" w:eastAsia="zh-CN"/>
+          <w14:textFill>
+            <w14:solidFill>
+              <w14:schemeClr w14:val="tx1"/>
+            </w14:solidFill>
+          </w14:textFill>
+        </w:rPr>
+        <w:t>W22：/sys/deleteInverterAlertById，方法：post，传入参数：inverId。</w:t>
+      </w:r>
       <w:bookmarkStart w:id="0" w:name="_GoBack"/>
       <w:bookmarkEnd w:id="0"/>
-    </w:p>
-    <w:p>
-      <w:pPr>
-        <w:pStyle w:val="6"/>
-        <w:ind w:left="720" w:firstLine="0" w:firstLineChars="0"/>
-        <w:jc w:val="left"/>
-        <w:rPr>
-          <w:rFonts w:hint="eastAsia"/>
-          <w:color w:val="000000" w:themeColor="text1"/>
-          <w:sz w:val="30"/>
-          <w:szCs w:val="30"/>
-          <w:lang w:val="en-US" w:eastAsia="zh-CN"/>
-          <w14:textFill>
-            <w14:solidFill>
-              <w14:schemeClr w14:val="tx1"/>
-            </w14:solidFill>
-          </w14:textFill>
-        </w:rPr>
-      </w:pPr>
-      <w:r>
-        <w:rPr>
-          <w:rFonts w:hint="eastAsia"/>
-          <w:color w:val="000000" w:themeColor="text1"/>
-          <w:sz w:val="30"/>
-          <w:szCs w:val="30"/>
-          <w:lang w:val="en-US" w:eastAsia="zh-CN"/>
-          <w14:textFill>
-            <w14:solidFill>
-              <w14:schemeClr w14:val="tx1"/>
-            </w14:solidFill>
-          </w14:textFill>
-        </w:rPr>
-        <w:t>W15：/sys/customer/openAccount，方法：post，传入参数：projId，根据projId查询出用户的mobile，使用mobile作为username和password创建用户登录账户</w:t>
-      </w:r>
-    </w:p>
-    <w:p>
-      <w:pPr>
-        <w:pStyle w:val="6"/>
-        <w:ind w:left="720" w:firstLine="0" w:firstLineChars="0"/>
-        <w:jc w:val="left"/>
-        <w:rPr>
-          <w:rFonts w:hint="eastAsia"/>
-          <w:color w:val="000000" w:themeColor="text1"/>
-          <w:sz w:val="30"/>
-          <w:szCs w:val="30"/>
-          <w:lang w:val="en-US" w:eastAsia="zh-CN"/>
-          <w14:textFill>
-            <w14:solidFill>
-              <w14:schemeClr w14:val="tx1"/>
-            </w14:solidFill>
-          </w14:textFill>
-        </w:rPr>
-      </w:pPr>
-      <w:r>
-        <w:rPr>
-          <w:rFonts w:hint="eastAsia"/>
-          <w:color w:val="000000" w:themeColor="text1"/>
-          <w:sz w:val="30"/>
-          <w:szCs w:val="30"/>
-          <w:lang w:val="en-US" w:eastAsia="zh-CN"/>
-          <w14:textFill>
-            <w14:solidFill>
-              <w14:schemeClr w14:val="tx1"/>
-            </w14:solidFill>
-          </w14:textFill>
-        </w:rPr>
-        <w:t>W16：/sys/customer/updateUsersPasswordByProjectId，方法：post，传入参数：projId和password。</w:t>
-      </w:r>
-    </w:p>
-    <w:p>
-      <w:pPr>
-        <w:pStyle w:val="6"/>
-        <w:ind w:left="720" w:firstLine="0" w:firstLineChars="0"/>
-        <w:jc w:val="left"/>
-        <w:rPr>
-          <w:rFonts w:hint="eastAsia"/>
-          <w:color w:val="000000" w:themeColor="text1"/>
-          <w:sz w:val="30"/>
-          <w:szCs w:val="30"/>
-          <w:lang w:val="en-US" w:eastAsia="zh-CN"/>
-          <w14:textFill>
-            <w14:solidFill>
-              <w14:schemeClr w14:val="tx1"/>
-            </w14:solidFill>
-          </w14:textFill>
-        </w:rPr>
-      </w:pPr>
-      <w:r>
-        <w:rPr>
-          <w:rFonts w:hint="eastAsia"/>
-          <w:color w:val="000000" w:themeColor="text1"/>
-          <w:sz w:val="30"/>
-          <w:szCs w:val="30"/>
-          <w:lang w:val="en-US" w:eastAsia="zh-CN"/>
-          <w14:textFill>
-            <w14:solidFill>
-              <w14:schemeClr w14:val="tx1"/>
-            </w14:solidFill>
-          </w14:textFill>
-        </w:rPr>
-        <w:t>W17：/sys/customer/disabledUsersAccount，方法：post，传入参数：</w:t>
-      </w:r>
-    </w:p>
-    <w:p>
-      <w:pPr>
-        <w:pStyle w:val="6"/>
-        <w:ind w:left="720" w:firstLine="0" w:firstLineChars="0"/>
-        <w:jc w:val="left"/>
-        <w:rPr>
-          <w:rFonts w:hint="eastAsia"/>
-          <w:color w:val="000000" w:themeColor="text1"/>
-          <w:sz w:val="30"/>
-          <w:szCs w:val="30"/>
-          <w:lang w:val="en-US" w:eastAsia="zh-CN"/>
-          <w14:textFill>
-            <w14:solidFill>
-              <w14:schemeClr w14:val="tx1"/>
-            </w14:solidFill>
-          </w14:textFill>
-        </w:rPr>
-      </w:pPr>
-      <w:r>
-        <w:rPr>
-          <w:rFonts w:hint="eastAsia"/>
-          <w:color w:val="000000" w:themeColor="text1"/>
-          <w:sz w:val="30"/>
-          <w:szCs w:val="30"/>
-          <w:lang w:val="en-US" w:eastAsia="zh-CN"/>
-          <w14:textFill>
-            <w14:solidFill>
-              <w14:schemeClr w14:val="tx1"/>
-            </w14:solidFill>
-          </w14:textFill>
-        </w:rPr>
-        <w:t>projId。冻结用户账户</w:t>
-      </w:r>
-    </w:p>
-    <w:p>
-      <w:pPr>
-        <w:pStyle w:val="6"/>
-        <w:ind w:left="720" w:firstLine="0" w:firstLineChars="0"/>
-        <w:jc w:val="left"/>
-        <w:rPr>
-          <w:rFonts w:hint="eastAsia"/>
-          <w:color w:val="000000" w:themeColor="text1"/>
-          <w:sz w:val="30"/>
-          <w:szCs w:val="30"/>
-          <w:lang w:val="en-US" w:eastAsia="zh-CN"/>
-          <w14:textFill>
-            <w14:solidFill>
-              <w14:schemeClr w14:val="tx1"/>
-            </w14:solidFill>
-          </w14:textFill>
-        </w:rPr>
-      </w:pPr>
-      <w:r>
-        <w:rPr>
-          <w:rFonts w:hint="eastAsia"/>
-          <w:color w:val="000000" w:themeColor="text1"/>
-          <w:sz w:val="30"/>
-          <w:szCs w:val="30"/>
-          <w:lang w:val="en-US" w:eastAsia="zh-CN"/>
-          <w14:textFill>
-            <w14:solidFill>
-              <w14:schemeClr w14:val="tx1"/>
-            </w14:solidFill>
-          </w14:textFill>
-        </w:rPr>
-        <w:t>W18：/sys/customer/updateUsersEmail，方法：post，传入参数：</w:t>
-      </w:r>
-    </w:p>
-    <w:p>
-      <w:pPr>
-        <w:pStyle w:val="6"/>
-        <w:ind w:left="720" w:firstLine="0" w:firstLineChars="0"/>
-        <w:jc w:val="left"/>
-        <w:rPr>
-          <w:rFonts w:hint="eastAsia"/>
-          <w:color w:val="000000" w:themeColor="text1"/>
-          <w:sz w:val="30"/>
-          <w:szCs w:val="30"/>
-          <w:lang w:val="en-US" w:eastAsia="zh-CN"/>
-          <w14:textFill>
-            <w14:solidFill>
-              <w14:schemeClr w14:val="tx1"/>
-            </w14:solidFill>
-          </w14:textFill>
-        </w:rPr>
-      </w:pPr>
-      <w:r>
-        <w:rPr>
-          <w:rFonts w:hint="eastAsia"/>
-          <w:color w:val="000000" w:themeColor="text1"/>
-          <w:sz w:val="30"/>
-          <w:szCs w:val="30"/>
-          <w:lang w:val="en-US" w:eastAsia="zh-CN"/>
-          <w14:textFill>
-            <w14:solidFill>
-              <w14:schemeClr w14:val="tx1"/>
-            </w14:solidFill>
-          </w14:textFill>
-        </w:rPr>
-        <w:t>projId和email，修改用户的email地址，同步更新项目中保存的用户email信息。</w:t>
-      </w:r>
-    </w:p>
-    <w:p>
-      <w:pPr>
-        <w:pStyle w:val="6"/>
-        <w:ind w:left="720" w:firstLine="0" w:firstLineChars="0"/>
-        <w:jc w:val="left"/>
-        <w:rPr>
-          <w:rFonts w:hint="eastAsia"/>
-          <w:color w:val="000000" w:themeColor="text1"/>
-          <w:sz w:val="30"/>
-          <w:szCs w:val="30"/>
-          <w:lang w:val="en-US" w:eastAsia="zh-CN"/>
-          <w14:textFill>
-            <w14:solidFill>
-              <w14:schemeClr w14:val="tx1"/>
-            </w14:solidFill>
-          </w14:textFill>
-        </w:rPr>
-      </w:pPr>
-      <w:r>
-        <w:rPr>
-          <w:rFonts w:hint="eastAsia"/>
-          <w:color w:val="000000" w:themeColor="text1"/>
-          <w:sz w:val="30"/>
-          <w:szCs w:val="30"/>
-          <w:lang w:val="en-US" w:eastAsia="zh-CN"/>
-          <w14:textFill>
-            <w14:solidFill>
-              <w14:schemeClr w14:val="tx1"/>
-            </w14:solidFill>
-          </w14:textFill>
-        </w:rPr>
-        <w:t>W19: /project/getCustomerDevices，方法：get，返回参数：</w:t>
-      </w:r>
-    </w:p>
-    <w:p>
-      <w:pPr>
-        <w:pStyle w:val="6"/>
-        <w:ind w:left="720" w:firstLine="0" w:firstLineChars="0"/>
-        <w:jc w:val="left"/>
-        <w:rPr>
-          <w:rFonts w:hint="eastAsia"/>
-          <w:color w:val="000000" w:themeColor="text1"/>
-          <w:sz w:val="30"/>
-          <w:szCs w:val="30"/>
-          <w:lang w:val="en-US" w:eastAsia="zh-CN"/>
-          <w14:textFill>
-            <w14:solidFill>
-              <w14:schemeClr w14:val="tx1"/>
-            </w14:solidFill>
-          </w14:textFill>
-        </w:rPr>
-      </w:pPr>
-      <w:r>
-        <w:rPr>
-          <w:rFonts w:hint="eastAsia"/>
-          <w:color w:val="000000" w:themeColor="text1"/>
-          <w:sz w:val="30"/>
-          <w:szCs w:val="30"/>
-          <w:lang w:val="en-US" w:eastAsia="zh-CN"/>
-          <w14:textFill>
-            <w14:solidFill>
-              <w14:schemeClr w14:val="tx1"/>
-            </w14:solidFill>
-          </w14:textFill>
-        </w:rPr>
-        <w:t>{dataloggerSn,dataloggerAlias,inverterSn,inverterType,status,lastUpdated}</w:t>
-      </w:r>
     </w:p>
     <w:sectPr>
       <w:pgSz w:w="11906" w:h="16838"/>
@@ -6136,7 +6238,7 @@
     <w:lsdException w:uiPriority="99" w:name="Normal Indent"/>
     <w:lsdException w:uiPriority="99" w:name="footnote text"/>
     <w:lsdException w:uiPriority="99" w:name="annotation text"/>
-    <w:lsdException w:uiPriority="99" w:semiHidden="0" w:name="header"/>
+    <w:lsdException w:qFormat="1" w:uiPriority="99" w:semiHidden="0" w:name="header"/>
     <w:lsdException w:qFormat="1" w:uiPriority="99" w:semiHidden="0" w:name="footer"/>
     <w:lsdException w:uiPriority="99" w:name="index heading"/>
     <w:lsdException w:qFormat="1" w:uiPriority="35" w:name="caption"/>
@@ -6170,7 +6272,7 @@
     <w:lsdException w:qFormat="1" w:unhideWhenUsed="0" w:uiPriority="10" w:semiHidden="0" w:name="Title"/>
     <w:lsdException w:uiPriority="99" w:name="Closing"/>
     <w:lsdException w:uiPriority="99" w:name="Signature"/>
-    <w:lsdException w:uiPriority="1" w:semiHidden="0" w:name="Default Paragraph Font"/>
+    <w:lsdException w:qFormat="1" w:uiPriority="1" w:semiHidden="0" w:name="Default Paragraph Font"/>
     <w:lsdException w:uiPriority="99" w:name="Body Text"/>
     <w:lsdException w:uiPriority="99" w:name="Body Text Indent"/>
     <w:lsdException w:uiPriority="99" w:name="List Continue"/>
@@ -6373,6 +6475,7 @@
   <w:style w:type="character" w:default="1" w:styleId="4">
     <w:name w:val="Default Paragraph Font"/>
     <w:unhideWhenUsed/>
+    <w:qFormat/>
     <w:uiPriority w:val="1"/>
   </w:style>
   <w:style w:type="table" w:default="1" w:styleId="5">
@@ -6415,6 +6518,7 @@
     <w:basedOn w:val="1"/>
     <w:link w:val="7"/>
     <w:unhideWhenUsed/>
+    <w:qFormat/>
     <w:uiPriority w:val="99"/>
     <w:pPr>
       <w:pBdr>

</xml_diff>